<commit_message>
Appendix 1: Open Coding Results
</commit_message>
<xml_diff>
--- a/附表1-初始概念编码.docx
+++ b/附表1-初始概念编码.docx
@@ -1,6 +1,6 @@
 
 <file path=word/document.xml><?xml version="1.0" encoding="utf-8"?>
-<w:document xmlns:wpc="http://schemas.microsoft.com/office/word/2010/wordprocessingCanvas" xmlns:cx="http://schemas.microsoft.com/office/drawing/2014/chartex" xmlns:cx1="http://schemas.microsoft.com/office/drawing/2015/9/8/chartex" xmlns:mc="http://schemas.openxmlformats.org/markup-compatibility/2006" xmlns:o="urn:schemas-microsoft-com:office:office" xmlns:r="http://schemas.openxmlformats.org/officeDocument/2006/relationships" xmlns:m="http://schemas.openxmlformats.org/officeDocument/2006/math" xmlns:v="urn:schemas-microsoft-com:vml" xmlns:wp14="http://schemas.microsoft.com/office/word/2010/wordprocessingDrawing" xmlns:wp="http://schemas.openxmlformats.org/drawingml/2006/wordprocessingDrawing" xmlns:w10="urn:schemas-microsoft-com:office:word" xmlns:w="http://schemas.openxmlformats.org/wordprocessingml/2006/main" xmlns:w14="http://schemas.microsoft.com/office/word/2010/wordml" xmlns:w15="http://schemas.microsoft.com/office/word/2012/wordml" xmlns:w16se="http://schemas.microsoft.com/office/word/2015/wordml/symex" xmlns:wpg="http://schemas.microsoft.com/office/word/2010/wordprocessingGroup" xmlns:wpi="http://schemas.microsoft.com/office/word/2010/wordprocessingInk" xmlns:wne="http://schemas.microsoft.com/office/word/2006/wordml" xmlns:wps="http://schemas.microsoft.com/office/word/2010/wordprocessingShape" mc:Ignorable="w14 w15 w16se wp14">
+<w:document xmlns:wpc="http://schemas.microsoft.com/office/word/2010/wordprocessingCanvas" xmlns:cx="http://schemas.microsoft.com/office/drawing/2014/chartex" xmlns:cx1="http://schemas.microsoft.com/office/drawing/2015/9/8/chartex" xmlns:cx2="http://schemas.microsoft.com/office/drawing/2015/10/21/chartex" xmlns:cx3="http://schemas.microsoft.com/office/drawing/2016/5/9/chartex" xmlns:cx4="http://schemas.microsoft.com/office/drawing/2016/5/10/chartex" xmlns:cx5="http://schemas.microsoft.com/office/drawing/2016/5/11/chartex" xmlns:cx6="http://schemas.microsoft.com/office/drawing/2016/5/12/chartex" xmlns:cx7="http://schemas.microsoft.com/office/drawing/2016/5/13/chartex" xmlns:cx8="http://schemas.microsoft.com/office/drawing/2016/5/14/chartex" xmlns:mc="http://schemas.openxmlformats.org/markup-compatibility/2006" xmlns:aink="http://schemas.microsoft.com/office/drawing/2016/ink" xmlns:am3d="http://schemas.microsoft.com/office/drawing/2017/model3d" xmlns:o="urn:schemas-microsoft-com:office:office" xmlns:oel="http://schemas.microsoft.com/office/2019/extlst" xmlns:r="http://schemas.openxmlformats.org/officeDocument/2006/relationships" xmlns:m="http://schemas.openxmlformats.org/officeDocument/2006/math" xmlns:v="urn:schemas-microsoft-com:vml" xmlns:wp14="http://schemas.microsoft.com/office/word/2010/wordprocessingDrawing" xmlns:wp="http://schemas.openxmlformats.org/drawingml/2006/wordprocessingDrawing" xmlns:w10="urn:schemas-microsoft-com:office:word" xmlns:w="http://schemas.openxmlformats.org/wordprocessingml/2006/main" xmlns:w14="http://schemas.microsoft.com/office/word/2010/wordml" xmlns:w15="http://schemas.microsoft.com/office/word/2012/wordml" xmlns:w16cex="http://schemas.microsoft.com/office/word/2018/wordml/cex" xmlns:w16cid="http://schemas.microsoft.com/office/word/2016/wordml/cid" xmlns:w16="http://schemas.microsoft.com/office/word/2018/wordml" xmlns:w16du="http://schemas.microsoft.com/office/word/2023/wordml/word16du" xmlns:w16sdtdh="http://schemas.microsoft.com/office/word/2020/wordml/sdtdatahash" xmlns:w16sdtfl="http://schemas.microsoft.com/office/word/2024/wordml/sdtformatlock" xmlns:w16se="http://schemas.microsoft.com/office/word/2015/wordml/symex" xmlns:wpg="http://schemas.microsoft.com/office/word/2010/wordprocessingGroup" xmlns:wpi="http://schemas.microsoft.com/office/word/2010/wordprocessingInk" xmlns:wne="http://schemas.microsoft.com/office/word/2006/wordml" xmlns:wps="http://schemas.microsoft.com/office/word/2010/wordprocessingShape" mc:Ignorable="w14 w15 w16se w16cid w16 w16cex w16sdtdh w16sdtfl w16du wp14">
   <w:body>
     <w:p>
       <w:pPr>
@@ -9,7 +9,7 @@
         <w:ind w:firstLineChars="200" w:firstLine="361"/>
         <w:jc w:val="center"/>
         <w:rPr>
-          <w:rFonts w:ascii="宋体" w:eastAsia="宋体" w:hAnsi="宋体" w:cs="Arial"/>
+          <w:rFonts w:ascii="宋体" w:eastAsia="宋体" w:hAnsi="宋体" w:cs="Arial" w:hint="eastAsia"/>
           <w:b/>
           <w:sz w:val="18"/>
           <w:szCs w:val="18"/>
@@ -73,7 +73,7 @@
         <w:ind w:firstLineChars="200" w:firstLine="361"/>
         <w:jc w:val="center"/>
         <w:rPr>
-          <w:rFonts w:ascii="宋体" w:eastAsia="宋体" w:hAnsi="宋体" w:cs="Arial"/>
+          <w:rFonts w:ascii="宋体" w:eastAsia="宋体" w:hAnsi="宋体" w:cs="Arial" w:hint="eastAsia"/>
           <w:b/>
           <w:sz w:val="18"/>
           <w:szCs w:val="18"/>
@@ -441,17 +441,7 @@
                 <w:color w:val="000000"/>
                 <w:szCs w:val="21"/>
               </w:rPr>
-              <w:t>呦呦开始了求学之</w:t>
-            </w:r>
-            <w:bookmarkStart w:id="0" w:name="_GoBack"/>
-            <w:bookmarkEnd w:id="0"/>
-            <w:r>
-              <w:rPr>
-                <w:rFonts w:ascii="Times New Roman" w:eastAsia="宋体" w:hAnsi="Times New Roman" w:cs="宋体"/>
-                <w:color w:val="000000"/>
-                <w:szCs w:val="21"/>
-              </w:rPr>
-              <w:t>路。女孩也要去读书，这与屠家对子女教育一贯的重视密不可分。</w:t>
+              <w:t>呦呦开始了求学之路。女孩也要去读书，这与屠家对子女教育一贯的重视密不可分。</w:t>
             </w:r>
             <w:r>
               <w:rPr>
@@ -1778,7 +1768,6 @@
                 <w:szCs w:val="21"/>
               </w:rPr>
             </w:pPr>
-            <w:proofErr w:type="gramStart"/>
             <w:r>
               <w:rPr>
                 <w:rFonts w:ascii="Times New Roman" w:eastAsia="宋体" w:hAnsi="Times New Roman" w:cs="宋体"/>
@@ -1788,27 +1777,96 @@
               </w:rPr>
               <w:t>“</w:t>
             </w:r>
-            <w:proofErr w:type="gramEnd"/>
-            <w:r>
-              <w:rPr>
-                <w:rFonts w:ascii="Times New Roman" w:eastAsia="宋体" w:hAnsi="Times New Roman" w:cs="宋体"/>
-                <w:color w:val="000000"/>
-                <w:szCs w:val="21"/>
-                <w:lang w:bidi="ar"/>
-              </w:rPr>
-              <w:t>他具有极强的好奇心，好奇心是满足不了的，永远在追求“为什么”和“怎么样”这类问题的答案。</w:t>
-            </w:r>
-            <w:proofErr w:type="gramStart"/>
-            <w:r>
-              <w:rPr>
-                <w:rFonts w:ascii="Times New Roman" w:eastAsia="宋体" w:hAnsi="Times New Roman" w:cs="宋体"/>
-                <w:color w:val="000000"/>
-                <w:szCs w:val="21"/>
-                <w:lang w:bidi="ar"/>
-              </w:rPr>
-              <w:t>”</w:t>
-            </w:r>
-            <w:proofErr w:type="gramEnd"/>
+            <w:r>
+              <w:rPr>
+                <w:rFonts w:ascii="Times New Roman" w:eastAsia="宋体" w:hAnsi="Times New Roman" w:cs="宋体"/>
+                <w:color w:val="000000"/>
+                <w:szCs w:val="21"/>
+                <w:lang w:bidi="ar"/>
+              </w:rPr>
+              <w:t>他具有极强的好奇心，好奇心是满足不了的，永远在追求</w:t>
+            </w:r>
+            <w:r>
+              <w:rPr>
+                <w:rFonts w:ascii="Times New Roman" w:eastAsia="宋体" w:hAnsi="Times New Roman" w:cs="宋体"/>
+                <w:color w:val="000000"/>
+                <w:szCs w:val="21"/>
+                <w:lang w:bidi="ar"/>
+              </w:rPr>
+              <w:t>‘</w:t>
+            </w:r>
+            <w:r>
+              <w:rPr>
+                <w:rFonts w:ascii="Times New Roman" w:eastAsia="宋体" w:hAnsi="Times New Roman" w:cs="宋体"/>
+                <w:color w:val="000000"/>
+                <w:szCs w:val="21"/>
+                <w:lang w:bidi="ar"/>
+              </w:rPr>
+              <w:t>为什么</w:t>
+            </w:r>
+            <w:r>
+              <w:rPr>
+                <w:rFonts w:ascii="Times New Roman" w:eastAsia="宋体" w:hAnsi="Times New Roman" w:cs="宋体"/>
+                <w:color w:val="000000"/>
+                <w:szCs w:val="21"/>
+                <w:lang w:bidi="ar"/>
+              </w:rPr>
+              <w:t>’</w:t>
+            </w:r>
+            <w:r>
+              <w:rPr>
+                <w:rFonts w:ascii="Times New Roman" w:eastAsia="宋体" w:hAnsi="Times New Roman" w:cs="宋体"/>
+                <w:color w:val="000000"/>
+                <w:szCs w:val="21"/>
+                <w:lang w:bidi="ar"/>
+              </w:rPr>
+              <w:t>和</w:t>
+            </w:r>
+            <w:r>
+              <w:rPr>
+                <w:rFonts w:ascii="Times New Roman" w:eastAsia="宋体" w:hAnsi="Times New Roman" w:cs="宋体"/>
+                <w:color w:val="000000"/>
+                <w:szCs w:val="21"/>
+                <w:lang w:bidi="ar"/>
+              </w:rPr>
+              <w:t>‘</w:t>
+            </w:r>
+            <w:r>
+              <w:rPr>
+                <w:rFonts w:ascii="Times New Roman" w:eastAsia="宋体" w:hAnsi="Times New Roman" w:cs="宋体"/>
+                <w:color w:val="000000"/>
+                <w:szCs w:val="21"/>
+                <w:lang w:bidi="ar"/>
+              </w:rPr>
+              <w:t>怎么样</w:t>
+            </w:r>
+            <w:r>
+              <w:rPr>
+                <w:rFonts w:ascii="Times New Roman" w:eastAsia="宋体" w:hAnsi="Times New Roman" w:cs="宋体"/>
+                <w:color w:val="000000"/>
+                <w:szCs w:val="21"/>
+                <w:lang w:bidi="ar"/>
+              </w:rPr>
+              <w:t>’</w:t>
+            </w:r>
+            <w:r>
+              <w:rPr>
+                <w:rFonts w:ascii="Times New Roman" w:eastAsia="宋体" w:hAnsi="Times New Roman" w:cs="宋体"/>
+                <w:color w:val="000000"/>
+                <w:szCs w:val="21"/>
+                <w:lang w:bidi="ar"/>
+              </w:rPr>
+              <w:t>这类问题的答案</w:t>
+            </w:r>
+            <w:r>
+              <w:rPr>
+                <w:rFonts w:ascii="Times New Roman" w:eastAsia="宋体" w:hAnsi="Times New Roman" w:cs="宋体"/>
+                <w:color w:val="000000"/>
+                <w:szCs w:val="21"/>
+                <w:lang w:bidi="ar"/>
+              </w:rPr>
+              <w:t>。”</w:t>
+            </w:r>
           </w:p>
         </w:tc>
       </w:tr>
@@ -2125,25 +2183,23 @@
                 <w:szCs w:val="21"/>
               </w:rPr>
             </w:pPr>
-            <w:proofErr w:type="gramStart"/>
-            <w:r>
-              <w:rPr>
-                <w:rFonts w:ascii="Times New Roman" w:eastAsia="宋体" w:hAnsi="Times New Roman" w:cs="宋体"/>
-                <w:color w:val="000000"/>
-                <w:szCs w:val="21"/>
-                <w:lang w:bidi="ar"/>
-              </w:rPr>
-              <w:t>“</w:t>
-            </w:r>
-            <w:proofErr w:type="gramEnd"/>
-            <w:r>
-              <w:rPr>
-                <w:rFonts w:ascii="Times New Roman" w:eastAsia="宋体" w:hAnsi="Times New Roman" w:cs="宋体"/>
-                <w:color w:val="000000"/>
-                <w:szCs w:val="21"/>
-                <w:lang w:bidi="ar"/>
-              </w:rPr>
-              <w:t>门关着，门上贴着一份试卷，卷面干净整洁，每道题的运算过程和答案，清晰正确，没有一处修改或涂抹的痕迹，可见是一口气轻松地做下来的。卷首上面，教授打了一个大大的“</w:t>
+            <w:r>
+              <w:rPr>
+                <w:rFonts w:ascii="Times New Roman" w:eastAsia="宋体" w:hAnsi="Times New Roman" w:cs="宋体"/>
+                <w:color w:val="000000"/>
+                <w:szCs w:val="21"/>
+                <w:lang w:bidi="ar"/>
+              </w:rPr>
+              <w:t>“门关着，门上贴着一份试卷，卷面干净整洁，每道题的运算过程和答案，清晰正确，没有一处修改或涂抹的痕迹，可见是一口气轻松地做下来的。卷首上面，教授打了一个大大的</w:t>
+            </w:r>
+            <w:r>
+              <w:rPr>
+                <w:rFonts w:ascii="Times New Roman" w:eastAsia="宋体" w:hAnsi="Times New Roman" w:cs="宋体"/>
+                <w:color w:val="000000"/>
+                <w:szCs w:val="21"/>
+                <w:lang w:bidi="ar"/>
+              </w:rPr>
+              <w:t>‘</w:t>
             </w:r>
             <w:r>
               <w:rPr>
@@ -2161,7 +2217,25 @@
                 <w:szCs w:val="21"/>
                 <w:lang w:bidi="ar"/>
               </w:rPr>
-              <w:t>”，后面还有三个醒目的“</w:t>
+              <w:t>’</w:t>
+            </w:r>
+            <w:r>
+              <w:rPr>
+                <w:rFonts w:ascii="Times New Roman" w:eastAsia="宋体" w:hAnsi="Times New Roman" w:cs="宋体"/>
+                <w:color w:val="000000"/>
+                <w:szCs w:val="21"/>
+                <w:lang w:bidi="ar"/>
+              </w:rPr>
+              <w:t>，后面还有三个醒目的</w:t>
+            </w:r>
+            <w:r>
+              <w:rPr>
+                <w:rFonts w:ascii="Times New Roman" w:eastAsia="宋体" w:hAnsi="Times New Roman" w:cs="宋体"/>
+                <w:color w:val="000000"/>
+                <w:szCs w:val="21"/>
+                <w:lang w:bidi="ar"/>
+              </w:rPr>
+              <w:t>‘</w:t>
             </w:r>
             <w:r>
               <w:rPr>
@@ -2179,19 +2253,17 @@
                 <w:szCs w:val="21"/>
                 <w:lang w:bidi="ar"/>
               </w:rPr>
-              <w:t>”号。这份答卷考生的名字，清楚地写着：钱学森。</w:t>
-            </w:r>
-            <w:proofErr w:type="gramStart"/>
-            <w:r>
-              <w:rPr>
-                <w:rFonts w:ascii="Times New Roman" w:eastAsia="宋体" w:hAnsi="Times New Roman" w:cs="宋体"/>
-                <w:color w:val="000000"/>
-                <w:szCs w:val="21"/>
-                <w:lang w:bidi="ar"/>
-              </w:rPr>
-              <w:t>”</w:t>
-            </w:r>
-            <w:proofErr w:type="gramEnd"/>
+              <w:t>’</w:t>
+            </w:r>
+            <w:r>
+              <w:rPr>
+                <w:rFonts w:ascii="Times New Roman" w:eastAsia="宋体" w:hAnsi="Times New Roman" w:cs="宋体"/>
+                <w:color w:val="000000"/>
+                <w:szCs w:val="21"/>
+                <w:lang w:bidi="ar"/>
+              </w:rPr>
+              <w:t>号。这份答卷考生的名字，清楚地写着：钱学森。”</w:t>
+            </w:r>
           </w:p>
         </w:tc>
       </w:tr>
@@ -2337,7 +2409,25 @@
                 <w:szCs w:val="21"/>
                 <w:lang w:bidi="ar"/>
               </w:rPr>
-              <w:t>王大珩慕名投考清华，成为了物理系一名学子。在这里，他聆听了叶企孙教授的磁学、热力学课程，学习了吴有训教授的</w:t>
+              <w:t>王大珩慕名投考清华，成为了物理系一名学子。在这里，他聆听了叶企孙教授的磁学</w:t>
+            </w:r>
+            <w:r>
+              <w:rPr>
+                <w:rFonts w:ascii="Times New Roman" w:eastAsia="宋体" w:hAnsi="Times New Roman" w:cs="宋体"/>
+                <w:color w:val="000000" w:themeColor="text1"/>
+                <w:szCs w:val="21"/>
+                <w:lang w:bidi="ar"/>
+              </w:rPr>
+              <w:t>、</w:t>
+            </w:r>
+            <w:r>
+              <w:rPr>
+                <w:rFonts w:ascii="Times New Roman" w:eastAsia="宋体" w:hAnsi="Times New Roman" w:cs="宋体"/>
+                <w:color w:val="000000" w:themeColor="text1"/>
+                <w:szCs w:val="21"/>
+                <w:lang w:bidi="ar"/>
+              </w:rPr>
+              <w:t>热力学课程，学习了吴有训教授的</w:t>
             </w:r>
             <w:r>
               <w:rPr>
@@ -2956,6 +3046,15 @@
                 <w:szCs w:val="21"/>
               </w:rPr>
             </w:pPr>
+            <w:r>
+              <w:rPr>
+                <w:rFonts w:ascii="Times New Roman" w:eastAsia="宋体" w:hAnsi="Times New Roman" w:cs="宋体"/>
+                <w:color w:val="000000"/>
+                <w:szCs w:val="21"/>
+                <w:lang w:bidi="ar"/>
+              </w:rPr>
+              <w:t>“执着于中草药研究的</w:t>
+            </w:r>
             <w:proofErr w:type="gramStart"/>
             <w:r>
               <w:rPr>
@@ -2964,7 +3063,7 @@
                 <w:szCs w:val="21"/>
                 <w:lang w:bidi="ar"/>
               </w:rPr>
-              <w:t>“</w:t>
+              <w:t>屠</w:t>
             </w:r>
             <w:proofErr w:type="gramEnd"/>
             <w:r>
@@ -2974,26 +3073,6 @@
                 <w:szCs w:val="21"/>
                 <w:lang w:bidi="ar"/>
               </w:rPr>
-              <w:t>执着于中草药研究的</w:t>
-            </w:r>
-            <w:proofErr w:type="gramStart"/>
-            <w:r>
-              <w:rPr>
-                <w:rFonts w:ascii="Times New Roman" w:eastAsia="宋体" w:hAnsi="Times New Roman" w:cs="宋体"/>
-                <w:color w:val="000000"/>
-                <w:szCs w:val="21"/>
-                <w:lang w:bidi="ar"/>
-              </w:rPr>
-              <w:t>屠</w:t>
-            </w:r>
-            <w:proofErr w:type="gramEnd"/>
-            <w:r>
-              <w:rPr>
-                <w:rFonts w:ascii="Times New Roman" w:eastAsia="宋体" w:hAnsi="Times New Roman" w:cs="宋体"/>
-                <w:color w:val="000000"/>
-                <w:szCs w:val="21"/>
-                <w:lang w:bidi="ar"/>
-              </w:rPr>
               <w:t>呦呦，于</w:t>
             </w:r>
             <w:r>
@@ -3012,19 +3091,44 @@
                 <w:szCs w:val="21"/>
                 <w:lang w:bidi="ar"/>
               </w:rPr>
-              <w:t>年编写出版《青蒿及青蒿素类药物》一书，并成为“十一五”国家重点图书。</w:t>
-            </w:r>
-            <w:proofErr w:type="gramStart"/>
-            <w:r>
-              <w:rPr>
-                <w:rFonts w:ascii="Times New Roman" w:eastAsia="宋体" w:hAnsi="Times New Roman" w:cs="宋体"/>
-                <w:color w:val="000000"/>
-                <w:szCs w:val="21"/>
-                <w:lang w:bidi="ar"/>
-              </w:rPr>
-              <w:t>”</w:t>
-            </w:r>
-            <w:proofErr w:type="gramEnd"/>
+              <w:t>年编写出版《青蒿及青蒿素类药物》一书，并成为</w:t>
+            </w:r>
+            <w:r>
+              <w:rPr>
+                <w:rFonts w:ascii="Times New Roman" w:eastAsia="宋体" w:hAnsi="Times New Roman" w:cs="宋体"/>
+                <w:color w:val="000000"/>
+                <w:szCs w:val="21"/>
+                <w:lang w:bidi="ar"/>
+              </w:rPr>
+              <w:t>‘</w:t>
+            </w:r>
+            <w:r>
+              <w:rPr>
+                <w:rFonts w:ascii="Times New Roman" w:eastAsia="宋体" w:hAnsi="Times New Roman" w:cs="宋体"/>
+                <w:color w:val="000000"/>
+                <w:szCs w:val="21"/>
+                <w:lang w:bidi="ar"/>
+              </w:rPr>
+              <w:t>十一五</w:t>
+            </w:r>
+            <w:r>
+              <w:rPr>
+                <w:rFonts w:ascii="Times New Roman" w:eastAsia="宋体" w:hAnsi="Times New Roman" w:cs="宋体"/>
+                <w:color w:val="000000"/>
+                <w:szCs w:val="21"/>
+                <w:lang w:bidi="ar"/>
+              </w:rPr>
+              <w:t>’</w:t>
+            </w:r>
+            <w:r>
+              <w:rPr>
+                <w:rFonts w:ascii="Times New Roman" w:eastAsia="宋体" w:hAnsi="Times New Roman" w:cs="宋体"/>
+                <w:color w:val="000000"/>
+                <w:szCs w:val="21"/>
+                <w:lang w:bidi="ar"/>
+              </w:rPr>
+              <w:t>国家重点图书。”</w:t>
+            </w:r>
           </w:p>
         </w:tc>
       </w:tr>
@@ -3500,25 +3604,14 @@
                 <w:szCs w:val="21"/>
               </w:rPr>
             </w:pPr>
-            <w:proofErr w:type="gramStart"/>
-            <w:r>
-              <w:rPr>
-                <w:rFonts w:ascii="Times New Roman" w:eastAsia="宋体" w:hAnsi="Times New Roman" w:cs="宋体"/>
-                <w:color w:val="000000"/>
-                <w:szCs w:val="21"/>
-                <w:lang w:bidi="ar"/>
-              </w:rPr>
-              <w:t>“</w:t>
-            </w:r>
-            <w:proofErr w:type="gramEnd"/>
-            <w:r>
-              <w:rPr>
-                <w:rFonts w:ascii="Times New Roman" w:eastAsia="宋体" w:hAnsi="Times New Roman" w:cs="宋体"/>
-                <w:color w:val="000000"/>
-                <w:szCs w:val="21"/>
-                <w:lang w:bidi="ar"/>
-              </w:rPr>
-              <w:t>为了获得更精确的玻璃折射率测量结果，</w:t>
+            <w:r>
+              <w:rPr>
+                <w:rFonts w:ascii="Times New Roman" w:eastAsia="宋体" w:hAnsi="Times New Roman" w:cs="宋体"/>
+                <w:color w:val="000000"/>
+                <w:szCs w:val="21"/>
+                <w:lang w:bidi="ar"/>
+              </w:rPr>
+              <w:t>“为了获得更精确的玻璃折射率测量结果，</w:t>
             </w:r>
             <w:r>
               <w:rPr>
@@ -3572,7 +3665,25 @@
                 <w:szCs w:val="21"/>
                 <w:lang w:bidi="ar"/>
               </w:rPr>
-              <w:t>⁵量级，性能优于当时在光学工业界通用的“普式（</w:t>
+              <w:t>⁵量级，性能优于当时在光学工业界通用的</w:t>
+            </w:r>
+            <w:r>
+              <w:rPr>
+                <w:rFonts w:ascii="Times New Roman" w:eastAsia="宋体" w:hAnsi="Times New Roman" w:cs="宋体"/>
+                <w:color w:val="000000"/>
+                <w:szCs w:val="21"/>
+                <w:lang w:bidi="ar"/>
+              </w:rPr>
+              <w:t>‘</w:t>
+            </w:r>
+            <w:r>
+              <w:rPr>
+                <w:rFonts w:ascii="Times New Roman" w:eastAsia="宋体" w:hAnsi="Times New Roman" w:cs="宋体"/>
+                <w:color w:val="000000"/>
+                <w:szCs w:val="21"/>
+                <w:lang w:bidi="ar"/>
+              </w:rPr>
+              <w:t>普式（</w:t>
             </w:r>
             <w:proofErr w:type="spellStart"/>
             <w:r>
@@ -3592,19 +3703,26 @@
                 <w:szCs w:val="21"/>
                 <w:lang w:bidi="ar"/>
               </w:rPr>
-              <w:t>）”折射仪。</w:t>
-            </w:r>
-            <w:proofErr w:type="gramStart"/>
-            <w:r>
-              <w:rPr>
-                <w:rFonts w:ascii="Times New Roman" w:eastAsia="宋体" w:hAnsi="Times New Roman" w:cs="宋体"/>
-                <w:color w:val="000000"/>
-                <w:szCs w:val="21"/>
-                <w:lang w:bidi="ar"/>
-              </w:rPr>
-              <w:t>”</w:t>
-            </w:r>
-            <w:proofErr w:type="gramEnd"/>
+              <w:t>）</w:t>
+            </w:r>
+            <w:r>
+              <w:rPr>
+                <w:rFonts w:ascii="Times New Roman" w:eastAsia="宋体" w:hAnsi="Times New Roman" w:cs="宋体"/>
+                <w:color w:val="000000"/>
+                <w:szCs w:val="21"/>
+                <w:lang w:bidi="ar"/>
+              </w:rPr>
+              <w:t>’</w:t>
+            </w:r>
+            <w:r>
+              <w:rPr>
+                <w:rFonts w:ascii="Times New Roman" w:eastAsia="宋体" w:hAnsi="Times New Roman" w:cs="宋体"/>
+                <w:color w:val="000000"/>
+                <w:szCs w:val="21"/>
+                <w:lang w:bidi="ar"/>
+              </w:rPr>
+              <w:t>折射仪。”</w:t>
+            </w:r>
           </w:p>
         </w:tc>
       </w:tr>
@@ -3739,37 +3857,51 @@
                 <w:lang w:bidi="ar"/>
               </w:rPr>
             </w:pPr>
-            <w:proofErr w:type="gramStart"/>
-            <w:r>
-              <w:rPr>
-                <w:rFonts w:ascii="Times New Roman" w:eastAsia="宋体" w:hAnsi="Times New Roman" w:cs="宋体"/>
-                <w:color w:val="000000"/>
-                <w:szCs w:val="21"/>
-                <w:lang w:bidi="ar"/>
-              </w:rPr>
-              <w:t>“</w:t>
-            </w:r>
-            <w:proofErr w:type="gramEnd"/>
-            <w:r>
-              <w:rPr>
-                <w:rFonts w:ascii="Times New Roman" w:eastAsia="宋体" w:hAnsi="Times New Roman" w:cs="宋体"/>
-                <w:color w:val="000000"/>
-                <w:szCs w:val="21"/>
-                <w:lang w:bidi="ar"/>
-              </w:rPr>
-              <w:t>年过半百的赵九章在空间时代开始之际，决心开创我国的一个新的科学领域——“空间物理”。</w:t>
-            </w:r>
-            <w:proofErr w:type="gramStart"/>
-            <w:r>
-              <w:rPr>
-                <w:rFonts w:ascii="Times New Roman" w:eastAsia="宋体" w:hAnsi="Times New Roman" w:cs="宋体"/>
-                <w:color w:val="000000"/>
-                <w:szCs w:val="21"/>
-                <w:lang w:bidi="ar"/>
-              </w:rPr>
-              <w:t>”</w:t>
-            </w:r>
-            <w:proofErr w:type="gramEnd"/>
+            <w:r>
+              <w:rPr>
+                <w:rFonts w:ascii="Times New Roman" w:eastAsia="宋体" w:hAnsi="Times New Roman" w:cs="宋体"/>
+                <w:color w:val="000000"/>
+                <w:szCs w:val="21"/>
+                <w:lang w:bidi="ar"/>
+              </w:rPr>
+              <w:t>“年过半百的赵九章在空间时代开始之际，决心开创我国的一个新的科学领域——</w:t>
+            </w:r>
+            <w:r>
+              <w:rPr>
+                <w:rFonts w:ascii="Times New Roman" w:eastAsia="宋体" w:hAnsi="Times New Roman" w:cs="宋体"/>
+                <w:color w:val="000000"/>
+                <w:szCs w:val="21"/>
+                <w:lang w:bidi="ar"/>
+              </w:rPr>
+              <w:t>‘</w:t>
+            </w:r>
+            <w:r>
+              <w:rPr>
+                <w:rFonts w:ascii="Times New Roman" w:eastAsia="宋体" w:hAnsi="Times New Roman" w:cs="宋体"/>
+                <w:color w:val="000000"/>
+                <w:szCs w:val="21"/>
+                <w:lang w:bidi="ar"/>
+              </w:rPr>
+              <w:t>空间物理</w:t>
+            </w:r>
+            <w:r>
+              <w:rPr>
+                <w:rFonts w:ascii="Times New Roman" w:eastAsia="宋体" w:hAnsi="Times New Roman" w:cs="宋体"/>
+                <w:color w:val="000000"/>
+                <w:szCs w:val="21"/>
+                <w:lang w:bidi="ar"/>
+              </w:rPr>
+              <w:t>’</w:t>
+            </w:r>
+            <w:r>
+              <w:rPr>
+                <w:rFonts w:ascii="Times New Roman" w:eastAsia="宋体" w:hAnsi="Times New Roman" w:cs="宋体"/>
+                <w:color w:val="000000"/>
+                <w:szCs w:val="21"/>
+                <w:lang w:bidi="ar"/>
+              </w:rPr>
+              <w:t>。”</w:t>
+            </w:r>
           </w:p>
         </w:tc>
       </w:tr>
@@ -4747,7 +4879,6 @@
                 <w:lang w:bidi="ar"/>
               </w:rPr>
             </w:pPr>
-            <w:proofErr w:type="gramStart"/>
             <w:r>
               <w:rPr>
                 <w:rFonts w:ascii="Times New Roman" w:eastAsia="宋体" w:hAnsi="Times New Roman" w:cs="宋体"/>
@@ -4757,7 +4888,6 @@
               </w:rPr>
               <w:t>“</w:t>
             </w:r>
-            <w:proofErr w:type="gramEnd"/>
             <w:r>
               <w:rPr>
                 <w:rFonts w:ascii="Times New Roman" w:eastAsia="宋体" w:hAnsi="Times New Roman" w:cs="宋体"/>
@@ -4837,7 +4967,43 @@
                 <w:szCs w:val="21"/>
                 <w:lang w:bidi="ar"/>
               </w:rPr>
-              <w:t>万电子伏特以下的中低能电子的“真射程”及与能量的关系，并由此得出电子射程与能量关系曲线。这一研究成果，</w:t>
+              <w:t>万电子伏特以下的中低能电子的</w:t>
+            </w:r>
+            <w:r>
+              <w:rPr>
+                <w:rFonts w:ascii="Times New Roman" w:eastAsia="宋体" w:hAnsi="Times New Roman" w:cs="宋体"/>
+                <w:color w:val="000000" w:themeColor="text1"/>
+                <w:szCs w:val="21"/>
+                <w:lang w:bidi="ar"/>
+              </w:rPr>
+              <w:t>‘</w:t>
+            </w:r>
+            <w:r>
+              <w:rPr>
+                <w:rFonts w:ascii="Times New Roman" w:eastAsia="宋体" w:hAnsi="Times New Roman" w:cs="宋体"/>
+                <w:color w:val="000000" w:themeColor="text1"/>
+                <w:szCs w:val="21"/>
+                <w:lang w:bidi="ar"/>
+              </w:rPr>
+              <w:t>真射程</w:t>
+            </w:r>
+            <w:r>
+              <w:rPr>
+                <w:rFonts w:ascii="Times New Roman" w:eastAsia="宋体" w:hAnsi="Times New Roman" w:cs="宋体"/>
+                <w:color w:val="000000" w:themeColor="text1"/>
+                <w:szCs w:val="21"/>
+                <w:lang w:bidi="ar"/>
+              </w:rPr>
+              <w:t>’</w:t>
+            </w:r>
+            <w:r>
+              <w:rPr>
+                <w:rFonts w:ascii="Times New Roman" w:eastAsia="宋体" w:hAnsi="Times New Roman" w:cs="宋体"/>
+                <w:color w:val="000000" w:themeColor="text1"/>
+                <w:szCs w:val="21"/>
+                <w:lang w:bidi="ar"/>
+              </w:rPr>
+              <w:t>及与能量的关系，并由此得出电子射程与能量关系曲线。这一研究成果，</w:t>
             </w:r>
             <w:r>
               <w:rPr>
@@ -4869,7 +5035,6 @@
               </w:rPr>
               <w:t>关于带电粒子与物质相互作用的理论，同时也是钱三强理论与实验相联系的一次成功尝试。</w:t>
             </w:r>
-            <w:proofErr w:type="gramStart"/>
             <w:r>
               <w:rPr>
                 <w:rFonts w:ascii="Times New Roman" w:eastAsia="宋体" w:hAnsi="Times New Roman" w:cs="宋体"/>
@@ -4879,7 +5044,6 @@
               </w:rPr>
               <w:t>”</w:t>
             </w:r>
-            <w:proofErr w:type="gramEnd"/>
           </w:p>
         </w:tc>
       </w:tr>
@@ -5158,37 +5322,87 @@
                 <w:lang w:bidi="ar"/>
               </w:rPr>
             </w:pPr>
-            <w:proofErr w:type="gramStart"/>
-            <w:r>
-              <w:rPr>
-                <w:rFonts w:ascii="Times New Roman" w:eastAsia="宋体" w:hAnsi="Times New Roman" w:cs="宋体"/>
-                <w:color w:val="000000"/>
-                <w:szCs w:val="21"/>
-                <w:lang w:bidi="ar"/>
-              </w:rPr>
-              <w:t>“</w:t>
-            </w:r>
-            <w:proofErr w:type="gramEnd"/>
-            <w:r>
-              <w:rPr>
-                <w:rFonts w:ascii="Times New Roman" w:eastAsia="宋体" w:hAnsi="Times New Roman" w:cs="宋体"/>
-                <w:color w:val="000000"/>
-                <w:szCs w:val="21"/>
-                <w:lang w:bidi="ar"/>
-              </w:rPr>
-              <w:t>陈芳允用战略的眼光看待这个问题。发射洲际导弹，“远望号”有庞大的舰船编队和护航舰，还勉强凑合。如果以后执行通信卫星任务，“远望号”要单独远航，到那时候怎么办？于是，陈芳允首先提出：能不能由测量船在测量的同时实现与国内通信，减掉通信船，解决观测船上众多设备之间的电磁兼容问题。</w:t>
-            </w:r>
-            <w:proofErr w:type="gramStart"/>
-            <w:r>
-              <w:rPr>
-                <w:rFonts w:ascii="Times New Roman" w:eastAsia="宋体" w:hAnsi="Times New Roman" w:cs="宋体"/>
-                <w:color w:val="000000"/>
-                <w:szCs w:val="21"/>
-                <w:lang w:bidi="ar"/>
-              </w:rPr>
-              <w:t>”</w:t>
-            </w:r>
-            <w:proofErr w:type="gramEnd"/>
+            <w:r>
+              <w:rPr>
+                <w:rFonts w:ascii="Times New Roman" w:eastAsia="宋体" w:hAnsi="Times New Roman" w:cs="宋体"/>
+                <w:color w:val="000000"/>
+                <w:szCs w:val="21"/>
+                <w:lang w:bidi="ar"/>
+              </w:rPr>
+              <w:t>“陈芳允用战略的眼光看待这个问题。发射洲际导弹，</w:t>
+            </w:r>
+            <w:r>
+              <w:rPr>
+                <w:rFonts w:ascii="Times New Roman" w:eastAsia="宋体" w:hAnsi="Times New Roman" w:cs="宋体"/>
+                <w:color w:val="000000"/>
+                <w:szCs w:val="21"/>
+                <w:lang w:bidi="ar"/>
+              </w:rPr>
+              <w:t>‘</w:t>
+            </w:r>
+            <w:r>
+              <w:rPr>
+                <w:rFonts w:ascii="Times New Roman" w:eastAsia="宋体" w:hAnsi="Times New Roman" w:cs="宋体"/>
+                <w:color w:val="000000"/>
+                <w:szCs w:val="21"/>
+                <w:lang w:bidi="ar"/>
+              </w:rPr>
+              <w:t>远望号</w:t>
+            </w:r>
+            <w:r>
+              <w:rPr>
+                <w:rFonts w:ascii="Times New Roman" w:eastAsia="宋体" w:hAnsi="Times New Roman" w:cs="宋体"/>
+                <w:color w:val="000000"/>
+                <w:szCs w:val="21"/>
+                <w:lang w:bidi="ar"/>
+              </w:rPr>
+              <w:t>’</w:t>
+            </w:r>
+            <w:r>
+              <w:rPr>
+                <w:rFonts w:ascii="Times New Roman" w:eastAsia="宋体" w:hAnsi="Times New Roman" w:cs="宋体"/>
+                <w:color w:val="000000"/>
+                <w:szCs w:val="21"/>
+                <w:lang w:bidi="ar"/>
+              </w:rPr>
+              <w:t>有庞大的舰船编队和护航舰，还勉强凑合。如果以后执行通信卫星任务，</w:t>
+            </w:r>
+            <w:r>
+              <w:rPr>
+                <w:rFonts w:ascii="Times New Roman" w:eastAsia="宋体" w:hAnsi="Times New Roman" w:cs="宋体"/>
+                <w:color w:val="000000"/>
+                <w:szCs w:val="21"/>
+                <w:lang w:bidi="ar"/>
+              </w:rPr>
+              <w:t>‘</w:t>
+            </w:r>
+            <w:r>
+              <w:rPr>
+                <w:rFonts w:ascii="Times New Roman" w:eastAsia="宋体" w:hAnsi="Times New Roman" w:cs="宋体"/>
+                <w:color w:val="000000"/>
+                <w:szCs w:val="21"/>
+                <w:lang w:bidi="ar"/>
+              </w:rPr>
+              <w:t>远望号</w:t>
+            </w:r>
+            <w:r>
+              <w:rPr>
+                <w:rFonts w:ascii="Times New Roman" w:eastAsia="宋体" w:hAnsi="Times New Roman" w:cs="宋体"/>
+                <w:color w:val="000000"/>
+                <w:szCs w:val="21"/>
+                <w:lang w:bidi="ar"/>
+              </w:rPr>
+              <w:t>’</w:t>
+            </w:r>
+            <w:r>
+              <w:rPr>
+                <w:rFonts w:ascii="Times New Roman" w:eastAsia="宋体" w:hAnsi="Times New Roman" w:cs="宋体"/>
+                <w:color w:val="000000"/>
+                <w:szCs w:val="21"/>
+                <w:lang w:bidi="ar"/>
+              </w:rPr>
+              <w:t>要单独远航，到那时候怎么办？于是，陈芳允首先提出：能不能由测量船在测量的同时实现与国内通信，减掉通信船，解决观测船上众多设备之间的电磁兼容问题。”</w:t>
+            </w:r>
           </w:p>
         </w:tc>
       </w:tr>
@@ -5466,37 +5680,51 @@
                 <w:lang w:bidi="ar"/>
               </w:rPr>
             </w:pPr>
-            <w:proofErr w:type="gramStart"/>
-            <w:r>
-              <w:rPr>
-                <w:rFonts w:ascii="Times New Roman" w:eastAsia="宋体" w:hAnsi="Times New Roman" w:cs="宋体"/>
-                <w:color w:val="000000"/>
-                <w:szCs w:val="21"/>
-                <w:lang w:bidi="ar"/>
-              </w:rPr>
-              <w:t>“</w:t>
-            </w:r>
-            <w:proofErr w:type="gramEnd"/>
-            <w:r>
-              <w:rPr>
-                <w:rFonts w:ascii="Times New Roman" w:eastAsia="宋体" w:hAnsi="Times New Roman" w:cs="宋体"/>
-                <w:color w:val="000000"/>
-                <w:szCs w:val="21"/>
-                <w:lang w:bidi="ar"/>
-              </w:rPr>
-              <w:t>敏锐地洞察到世界核潜艇技术发展的走向及对关键技术、战术性能的要求，高屋建瓴地提出了战略核潜艇设计的“毒蛇”思想，这与现当代弹道导弹核潜艇的设计思想不谋而合，并已作为我国最新一代核潜艇设计研制的指导方针，成为一种思想和知识力量。</w:t>
-            </w:r>
-            <w:proofErr w:type="gramStart"/>
-            <w:r>
-              <w:rPr>
-                <w:rFonts w:ascii="Times New Roman" w:eastAsia="宋体" w:hAnsi="Times New Roman" w:cs="宋体"/>
-                <w:color w:val="000000"/>
-                <w:szCs w:val="21"/>
-                <w:lang w:bidi="ar"/>
-              </w:rPr>
-              <w:t>”</w:t>
-            </w:r>
-            <w:proofErr w:type="gramEnd"/>
+            <w:r>
+              <w:rPr>
+                <w:rFonts w:ascii="Times New Roman" w:eastAsia="宋体" w:hAnsi="Times New Roman" w:cs="宋体"/>
+                <w:color w:val="000000"/>
+                <w:szCs w:val="21"/>
+                <w:lang w:bidi="ar"/>
+              </w:rPr>
+              <w:t>“敏锐地洞察到世界核潜艇技术发展的走向及对关键技术、战术性能的要求，高屋建瓴地提出了战略核潜艇设计的</w:t>
+            </w:r>
+            <w:r>
+              <w:rPr>
+                <w:rFonts w:ascii="Times New Roman" w:eastAsia="宋体" w:hAnsi="Times New Roman" w:cs="宋体"/>
+                <w:color w:val="000000"/>
+                <w:szCs w:val="21"/>
+                <w:lang w:bidi="ar"/>
+              </w:rPr>
+              <w:t>‘</w:t>
+            </w:r>
+            <w:r>
+              <w:rPr>
+                <w:rFonts w:ascii="Times New Roman" w:eastAsia="宋体" w:hAnsi="Times New Roman" w:cs="宋体"/>
+                <w:color w:val="000000"/>
+                <w:szCs w:val="21"/>
+                <w:lang w:bidi="ar"/>
+              </w:rPr>
+              <w:t>毒蛇</w:t>
+            </w:r>
+            <w:r>
+              <w:rPr>
+                <w:rFonts w:ascii="Times New Roman" w:eastAsia="宋体" w:hAnsi="Times New Roman" w:cs="宋体"/>
+                <w:color w:val="000000"/>
+                <w:szCs w:val="21"/>
+                <w:lang w:bidi="ar"/>
+              </w:rPr>
+              <w:t>’</w:t>
+            </w:r>
+            <w:r>
+              <w:rPr>
+                <w:rFonts w:ascii="Times New Roman" w:eastAsia="宋体" w:hAnsi="Times New Roman" w:cs="宋体"/>
+                <w:color w:val="000000"/>
+                <w:szCs w:val="21"/>
+                <w:lang w:bidi="ar"/>
+              </w:rPr>
+              <w:t>思想，这与现当代弹道导弹核潜艇的设计思想不谋而合，并已作为我国最新一代核潜艇设计研制的指导方针，成为一种思想和知识力量。”</w:t>
+            </w:r>
           </w:p>
         </w:tc>
       </w:tr>
@@ -5631,7 +5859,6 @@
                 <w:lang w:bidi="ar"/>
               </w:rPr>
             </w:pPr>
-            <w:proofErr w:type="gramStart"/>
             <w:r>
               <w:rPr>
                 <w:rFonts w:ascii="Times New Roman" w:eastAsia="宋体" w:hAnsi="Times New Roman" w:cs="宋体"/>
@@ -5641,7 +5868,6 @@
               </w:rPr>
               <w:t>“</w:t>
             </w:r>
-            <w:proofErr w:type="gramEnd"/>
             <w:r>
               <w:rPr>
                 <w:rFonts w:ascii="Times New Roman" w:eastAsia="宋体" w:hAnsi="Times New Roman" w:cs="宋体"/>
@@ -5730,7 +5956,43 @@
                 <w:szCs w:val="21"/>
                 <w:lang w:bidi="ar"/>
               </w:rPr>
-              <w:t>日，邓小平同志在他们的建议上作了批示，“这个建议十分重要”。在邓小平同志的支持和推动下，中共中央、国务院于</w:t>
+              <w:t>日，邓小平同志在他们的建议上作了批示，</w:t>
+            </w:r>
+            <w:r>
+              <w:rPr>
+                <w:rFonts w:ascii="Times New Roman" w:eastAsia="宋体" w:hAnsi="Times New Roman" w:cs="宋体"/>
+                <w:color w:val="000000"/>
+                <w:szCs w:val="21"/>
+                <w:lang w:bidi="ar"/>
+              </w:rPr>
+              <w:t>‘</w:t>
+            </w:r>
+            <w:r>
+              <w:rPr>
+                <w:rFonts w:ascii="Times New Roman" w:eastAsia="宋体" w:hAnsi="Times New Roman" w:cs="宋体"/>
+                <w:color w:val="000000"/>
+                <w:szCs w:val="21"/>
+                <w:lang w:bidi="ar"/>
+              </w:rPr>
+              <w:t>这个建议十分重要</w:t>
+            </w:r>
+            <w:r>
+              <w:rPr>
+                <w:rFonts w:ascii="Times New Roman" w:eastAsia="宋体" w:hAnsi="Times New Roman" w:cs="宋体"/>
+                <w:color w:val="000000"/>
+                <w:szCs w:val="21"/>
+                <w:lang w:bidi="ar"/>
+              </w:rPr>
+              <w:t>’</w:t>
+            </w:r>
+            <w:r>
+              <w:rPr>
+                <w:rFonts w:ascii="Times New Roman" w:eastAsia="宋体" w:hAnsi="Times New Roman" w:cs="宋体"/>
+                <w:color w:val="000000"/>
+                <w:szCs w:val="21"/>
+                <w:lang w:bidi="ar"/>
+              </w:rPr>
+              <w:t>。在邓小平同志的支持和推动下，中共中央、国务院于</w:t>
             </w:r>
             <w:r>
               <w:rPr>
@@ -5784,19 +6046,8 @@
                 <w:szCs w:val="21"/>
                 <w:lang w:bidi="ar"/>
               </w:rPr>
-              <w:t>’计划。</w:t>
-            </w:r>
-            <w:proofErr w:type="gramStart"/>
-            <w:r>
-              <w:rPr>
-                <w:rFonts w:ascii="Times New Roman" w:eastAsia="宋体" w:hAnsi="Times New Roman" w:cs="宋体"/>
-                <w:color w:val="000000"/>
-                <w:szCs w:val="21"/>
-                <w:lang w:bidi="ar"/>
-              </w:rPr>
-              <w:t>”</w:t>
-            </w:r>
-            <w:proofErr w:type="gramEnd"/>
+              <w:t>’计划。”</w:t>
+            </w:r>
           </w:p>
         </w:tc>
       </w:tr>
@@ -6487,37 +6738,51 @@
                 <w:lang w:bidi="ar"/>
               </w:rPr>
             </w:pPr>
-            <w:proofErr w:type="gramStart"/>
-            <w:r>
-              <w:rPr>
-                <w:rFonts w:ascii="Times New Roman" w:eastAsia="宋体" w:hAnsi="Times New Roman" w:cs="宋体"/>
-                <w:color w:val="000000"/>
-                <w:szCs w:val="21"/>
-                <w:lang w:bidi="ar"/>
-              </w:rPr>
-              <w:t>“</w:t>
-            </w:r>
-            <w:proofErr w:type="gramEnd"/>
-            <w:r>
-              <w:rPr>
-                <w:rFonts w:ascii="Times New Roman" w:eastAsia="宋体" w:hAnsi="Times New Roman" w:cs="宋体"/>
-                <w:color w:val="000000"/>
-                <w:szCs w:val="21"/>
-                <w:lang w:bidi="ar"/>
-              </w:rPr>
-              <w:t>王大珩曾经在大连工学院工作过，他有丰富的办学经验。在长春光机学院时期，他的办学思想是以切合国家需要为主。他认为，科学研究机构要培养专业人才。长春光机学院提倡“教学、科研、生产”相结合，其中，教学为主，科研和生产作为辅助工作。在教学上，王大珩对光机学院早期的专业设置、课程制定和发展规划提出了许多建议。</w:t>
-            </w:r>
-            <w:proofErr w:type="gramStart"/>
-            <w:r>
-              <w:rPr>
-                <w:rFonts w:ascii="Times New Roman" w:eastAsia="宋体" w:hAnsi="Times New Roman" w:cs="宋体"/>
-                <w:color w:val="000000"/>
-                <w:szCs w:val="21"/>
-                <w:lang w:bidi="ar"/>
-              </w:rPr>
-              <w:t>”</w:t>
-            </w:r>
-            <w:proofErr w:type="gramEnd"/>
+            <w:r>
+              <w:rPr>
+                <w:rFonts w:ascii="Times New Roman" w:eastAsia="宋体" w:hAnsi="Times New Roman" w:cs="宋体"/>
+                <w:color w:val="000000"/>
+                <w:szCs w:val="21"/>
+                <w:lang w:bidi="ar"/>
+              </w:rPr>
+              <w:t>“王大珩曾经在大连工学院工作过，他有丰富的办学经验。在长春光机学院时期，他的办学思想是以切合国家需要为主。他认为，科学研究机构要培养专业人才。长春光机学院提倡</w:t>
+            </w:r>
+            <w:r>
+              <w:rPr>
+                <w:rFonts w:ascii="Times New Roman" w:eastAsia="宋体" w:hAnsi="Times New Roman" w:cs="宋体"/>
+                <w:color w:val="000000"/>
+                <w:szCs w:val="21"/>
+                <w:lang w:bidi="ar"/>
+              </w:rPr>
+              <w:t>‘</w:t>
+            </w:r>
+            <w:r>
+              <w:rPr>
+                <w:rFonts w:ascii="Times New Roman" w:eastAsia="宋体" w:hAnsi="Times New Roman" w:cs="宋体"/>
+                <w:color w:val="000000"/>
+                <w:szCs w:val="21"/>
+                <w:lang w:bidi="ar"/>
+              </w:rPr>
+              <w:t>教学、科研、生产</w:t>
+            </w:r>
+            <w:r>
+              <w:rPr>
+                <w:rFonts w:ascii="Times New Roman" w:eastAsia="宋体" w:hAnsi="Times New Roman" w:cs="宋体"/>
+                <w:color w:val="000000"/>
+                <w:szCs w:val="21"/>
+                <w:lang w:bidi="ar"/>
+              </w:rPr>
+              <w:t>’</w:t>
+            </w:r>
+            <w:r>
+              <w:rPr>
+                <w:rFonts w:ascii="Times New Roman" w:eastAsia="宋体" w:hAnsi="Times New Roman" w:cs="宋体"/>
+                <w:color w:val="000000"/>
+                <w:szCs w:val="21"/>
+                <w:lang w:bidi="ar"/>
+              </w:rPr>
+              <w:t>相结合，其中，教学为主，科研和生产作为辅助工作。在教学上，王大珩对光机学院早期的专业设置、课程制定和发展规划提出了许多建议。”</w:t>
+            </w:r>
           </w:p>
         </w:tc>
       </w:tr>
@@ -8066,6 +8331,15 @@
                 <w:lang w:bidi="ar"/>
               </w:rPr>
             </w:pPr>
+            <w:r>
+              <w:rPr>
+                <w:rFonts w:ascii="Times New Roman" w:eastAsia="宋体" w:hAnsi="Times New Roman" w:cs="宋体"/>
+                <w:color w:val="000000"/>
+                <w:szCs w:val="21"/>
+                <w:lang w:bidi="ar"/>
+              </w:rPr>
+              <w:t>“任新民充分发挥民主，让研究人员各抒己见。但两派各不相让，两三个月内反复召开讨论会，争论得很激烈。最后‘官司’打到钱学森那里，由钱学森和</w:t>
+            </w:r>
             <w:proofErr w:type="gramStart"/>
             <w:r>
               <w:rPr>
@@ -8074,7 +8348,7 @@
                 <w:szCs w:val="21"/>
                 <w:lang w:bidi="ar"/>
               </w:rPr>
-              <w:t>“</w:t>
+              <w:t>任</w:t>
             </w:r>
             <w:proofErr w:type="gramEnd"/>
             <w:r>
@@ -8084,7 +8358,7 @@
                 <w:szCs w:val="21"/>
                 <w:lang w:bidi="ar"/>
               </w:rPr>
-              <w:t>任新民充分发挥民主，让研究人员各抒己见。但两派各不相让，两三个月内反复召开讨论会，争论得很激烈。最后‘官司’打到钱学森那里，由钱学森和</w:t>
+              <w:t>新民拍板决定，选用了四氧化二氮和偏二甲基</w:t>
             </w:r>
             <w:proofErr w:type="gramStart"/>
             <w:r>
@@ -8094,7 +8368,7 @@
                 <w:szCs w:val="21"/>
                 <w:lang w:bidi="ar"/>
               </w:rPr>
-              <w:t>任</w:t>
+              <w:t>肼</w:t>
             </w:r>
             <w:proofErr w:type="gramEnd"/>
             <w:r>
@@ -8104,39 +8378,44 @@
                 <w:szCs w:val="21"/>
                 <w:lang w:bidi="ar"/>
               </w:rPr>
-              <w:t>新民拍板决定，选用了四氧化二氮和偏二甲基</w:t>
-            </w:r>
-            <w:proofErr w:type="gramStart"/>
-            <w:r>
-              <w:rPr>
-                <w:rFonts w:ascii="Times New Roman" w:eastAsia="宋体" w:hAnsi="Times New Roman" w:cs="宋体"/>
-                <w:color w:val="000000"/>
-                <w:szCs w:val="21"/>
-                <w:lang w:bidi="ar"/>
-              </w:rPr>
-              <w:t>肼</w:t>
-            </w:r>
-            <w:proofErr w:type="gramEnd"/>
-            <w:r>
-              <w:rPr>
-                <w:rFonts w:ascii="Times New Roman" w:eastAsia="宋体" w:hAnsi="Times New Roman" w:cs="宋体"/>
-                <w:color w:val="000000"/>
-                <w:szCs w:val="21"/>
-                <w:lang w:bidi="ar"/>
-              </w:rPr>
-              <w:t>。这是在“东风五号”研制中，任新民直接管理的第一件事情。</w:t>
-            </w:r>
-            <w:proofErr w:type="gramStart"/>
-            <w:r>
-              <w:rPr>
-                <w:rFonts w:ascii="Times New Roman" w:eastAsia="宋体" w:hAnsi="Times New Roman" w:cs="宋体"/>
-                <w:color w:val="000000"/>
-                <w:szCs w:val="21"/>
-                <w:lang w:bidi="ar"/>
-              </w:rPr>
-              <w:t>”</w:t>
-            </w:r>
-            <w:proofErr w:type="gramEnd"/>
+              <w:t>。这是在</w:t>
+            </w:r>
+            <w:r>
+              <w:rPr>
+                <w:rFonts w:ascii="Times New Roman" w:eastAsia="宋体" w:hAnsi="Times New Roman" w:cs="宋体"/>
+                <w:color w:val="000000"/>
+                <w:szCs w:val="21"/>
+                <w:lang w:bidi="ar"/>
+              </w:rPr>
+              <w:t>‘</w:t>
+            </w:r>
+            <w:r>
+              <w:rPr>
+                <w:rFonts w:ascii="Times New Roman" w:eastAsia="宋体" w:hAnsi="Times New Roman" w:cs="宋体"/>
+                <w:color w:val="000000"/>
+                <w:szCs w:val="21"/>
+                <w:lang w:bidi="ar"/>
+              </w:rPr>
+              <w:t>东风五号</w:t>
+            </w:r>
+            <w:r>
+              <w:rPr>
+                <w:rFonts w:ascii="Times New Roman" w:eastAsia="宋体" w:hAnsi="Times New Roman" w:cs="宋体"/>
+                <w:color w:val="000000"/>
+                <w:szCs w:val="21"/>
+                <w:lang w:bidi="ar"/>
+              </w:rPr>
+              <w:t>’</w:t>
+            </w:r>
+            <w:r>
+              <w:rPr>
+                <w:rFonts w:ascii="Times New Roman" w:eastAsia="宋体" w:hAnsi="Times New Roman" w:cs="宋体"/>
+                <w:color w:val="000000"/>
+                <w:szCs w:val="21"/>
+                <w:lang w:bidi="ar"/>
+              </w:rPr>
+              <w:t>研制中，任新民直接管理的第一件事情。”</w:t>
+            </w:r>
           </w:p>
         </w:tc>
       </w:tr>
@@ -8271,25 +8550,23 @@
                 <w:lang w:bidi="ar"/>
               </w:rPr>
             </w:pPr>
-            <w:proofErr w:type="gramStart"/>
-            <w:r>
-              <w:rPr>
-                <w:rFonts w:ascii="Times New Roman" w:eastAsia="宋体" w:hAnsi="Times New Roman" w:cs="宋体"/>
-                <w:color w:val="000000"/>
-                <w:szCs w:val="21"/>
-                <w:lang w:bidi="ar"/>
-              </w:rPr>
-              <w:t>“</w:t>
-            </w:r>
-            <w:proofErr w:type="gramEnd"/>
-            <w:r>
-              <w:rPr>
-                <w:rFonts w:ascii="Times New Roman" w:eastAsia="宋体" w:hAnsi="Times New Roman" w:cs="宋体"/>
-                <w:color w:val="000000"/>
-                <w:szCs w:val="21"/>
-                <w:lang w:bidi="ar"/>
-              </w:rPr>
-              <w:t>孙家栋与沈荣骏、刘纪原是多年的老搭档，他们在一起相互尊重、配合默契，他们都具有一丝不苟、雷厉风行的工作作风。“</w:t>
+            <w:r>
+              <w:rPr>
+                <w:rFonts w:ascii="Times New Roman" w:eastAsia="宋体" w:hAnsi="Times New Roman" w:cs="宋体"/>
+                <w:color w:val="000000"/>
+                <w:szCs w:val="21"/>
+                <w:lang w:bidi="ar"/>
+              </w:rPr>
+              <w:t>“孙家栋与沈荣骏、刘纪原是多年的老搭档，他们在一起相互尊重、配合默契，他们都具有一丝不苟、雷厉风行的工作作风。</w:t>
+            </w:r>
+            <w:r>
+              <w:rPr>
+                <w:rFonts w:ascii="Times New Roman" w:eastAsia="宋体" w:hAnsi="Times New Roman" w:cs="宋体"/>
+                <w:color w:val="000000"/>
+                <w:szCs w:val="21"/>
+                <w:lang w:bidi="ar"/>
+              </w:rPr>
+              <w:t>‘</w:t>
             </w:r>
             <w:r>
               <w:rPr>
@@ -8307,19 +8584,26 @@
                 <w:szCs w:val="21"/>
                 <w:lang w:bidi="ar"/>
               </w:rPr>
-              <w:t>工程”正式实施后，他们几乎每天都要互通信息，遇到问题及时会商，经常提出建设性的意见，统一认识，部署实施。</w:t>
-            </w:r>
-            <w:proofErr w:type="gramStart"/>
-            <w:r>
-              <w:rPr>
-                <w:rFonts w:ascii="Times New Roman" w:eastAsia="宋体" w:hAnsi="Times New Roman" w:cs="宋体"/>
-                <w:color w:val="000000"/>
-                <w:szCs w:val="21"/>
-                <w:lang w:bidi="ar"/>
-              </w:rPr>
-              <w:t>”</w:t>
-            </w:r>
-            <w:proofErr w:type="gramEnd"/>
+              <w:t>工程</w:t>
+            </w:r>
+            <w:r>
+              <w:rPr>
+                <w:rFonts w:ascii="Times New Roman" w:eastAsia="宋体" w:hAnsi="Times New Roman" w:cs="宋体"/>
+                <w:color w:val="000000"/>
+                <w:szCs w:val="21"/>
+                <w:lang w:bidi="ar"/>
+              </w:rPr>
+              <w:t>’</w:t>
+            </w:r>
+            <w:r>
+              <w:rPr>
+                <w:rFonts w:ascii="Times New Roman" w:eastAsia="宋体" w:hAnsi="Times New Roman" w:cs="宋体"/>
+                <w:color w:val="000000"/>
+                <w:szCs w:val="21"/>
+                <w:lang w:bidi="ar"/>
+              </w:rPr>
+              <w:t>正式实施后，他们几乎每天都要互通信息，遇到问题及时会商，经常提出建设性的意见，统一认识，部署实施。”</w:t>
+            </w:r>
           </w:p>
         </w:tc>
       </w:tr>
@@ -11326,7 +11610,6 @@
                 <w:lang w:bidi="ar"/>
               </w:rPr>
             </w:pPr>
-            <w:proofErr w:type="gramStart"/>
             <w:r>
               <w:rPr>
                 <w:rFonts w:ascii="Times New Roman" w:eastAsia="宋体" w:hAnsi="Times New Roman" w:cs="宋体"/>
@@ -11336,7 +11619,6 @@
               </w:rPr>
               <w:t>“</w:t>
             </w:r>
-            <w:proofErr w:type="gramEnd"/>
             <w:r>
               <w:rPr>
                 <w:rFonts w:ascii="Times New Roman" w:eastAsia="宋体" w:hAnsi="Times New Roman" w:cs="宋体"/>
@@ -11389,7 +11671,52 @@
                 <w:szCs w:val="21"/>
                 <w:lang w:bidi="ar"/>
               </w:rPr>
-              <w:t>日，中央人民广播电台“中国之声”栏目、中央电视台新闻联播节目，均播出了新闻《时代先锋——黄纬禄的导弹人生》</w:t>
+              <w:t>日，中央人民广播电台</w:t>
+            </w:r>
+            <w:r>
+              <w:rPr>
+                <w:rFonts w:ascii="Times New Roman" w:eastAsia="宋体" w:hAnsi="Times New Roman" w:cs="宋体"/>
+                <w:color w:val="000000" w:themeColor="text1"/>
+                <w:szCs w:val="21"/>
+                <w:lang w:bidi="ar"/>
+              </w:rPr>
+              <w:t>‘</w:t>
+            </w:r>
+            <w:r>
+              <w:rPr>
+                <w:rFonts w:ascii="Times New Roman" w:eastAsia="宋体" w:hAnsi="Times New Roman" w:cs="宋体"/>
+                <w:color w:val="000000" w:themeColor="text1"/>
+                <w:szCs w:val="21"/>
+                <w:lang w:bidi="ar"/>
+              </w:rPr>
+              <w:t>中国之声</w:t>
+            </w:r>
+            <w:r>
+              <w:rPr>
+                <w:rFonts w:ascii="Times New Roman" w:eastAsia="宋体" w:hAnsi="Times New Roman" w:cs="宋体"/>
+                <w:color w:val="000000" w:themeColor="text1"/>
+                <w:szCs w:val="21"/>
+                <w:lang w:bidi="ar"/>
+              </w:rPr>
+              <w:t>’</w:t>
+            </w:r>
+            <w:r>
+              <w:rPr>
+                <w:rFonts w:ascii="Times New Roman" w:eastAsia="宋体" w:hAnsi="Times New Roman" w:cs="宋体"/>
+                <w:color w:val="000000" w:themeColor="text1"/>
+                <w:szCs w:val="21"/>
+                <w:lang w:bidi="ar"/>
+              </w:rPr>
+              <w:t>栏目、中央电视台新闻联播节目，均播出了新闻《时代先锋——黄纬禄的导弹人生》</w:t>
+            </w:r>
+            <w:r>
+              <w:rPr>
+                <w:rFonts w:ascii="Times New Roman" w:eastAsia="宋体" w:hAnsi="Times New Roman" w:cs="宋体"/>
+                <w:color w:val="000000" w:themeColor="text1"/>
+                <w:szCs w:val="21"/>
+                <w:lang w:bidi="ar"/>
+              </w:rPr>
+              <w:t>。</w:t>
             </w:r>
             <w:r>
               <w:rPr>
@@ -13717,7 +14044,7 @@
 </file>
 
 <file path=word/styles.xml><?xml version="1.0" encoding="utf-8"?>
-<w:styles xmlns:mc="http://schemas.openxmlformats.org/markup-compatibility/2006" xmlns:r="http://schemas.openxmlformats.org/officeDocument/2006/relationships" xmlns:w="http://schemas.openxmlformats.org/wordprocessingml/2006/main" xmlns:w14="http://schemas.microsoft.com/office/word/2010/wordml" xmlns:w15="http://schemas.microsoft.com/office/word/2012/wordml" xmlns:w16se="http://schemas.microsoft.com/office/word/2015/wordml/symex" mc:Ignorable="w14 w15 w16se">
+<w:styles xmlns:mc="http://schemas.openxmlformats.org/markup-compatibility/2006" xmlns:r="http://schemas.openxmlformats.org/officeDocument/2006/relationships" xmlns:w="http://schemas.openxmlformats.org/wordprocessingml/2006/main" xmlns:w14="http://schemas.microsoft.com/office/word/2010/wordml" xmlns:w15="http://schemas.microsoft.com/office/word/2012/wordml" xmlns:w16cex="http://schemas.microsoft.com/office/word/2018/wordml/cex" xmlns:w16cid="http://schemas.microsoft.com/office/word/2016/wordml/cid" xmlns:w16="http://schemas.microsoft.com/office/word/2018/wordml" xmlns:w16du="http://schemas.microsoft.com/office/word/2023/wordml/word16du" xmlns:w16sdtdh="http://schemas.microsoft.com/office/word/2020/wordml/sdtdatahash" xmlns:w16sdtfl="http://schemas.microsoft.com/office/word/2024/wordml/sdtformatlock" xmlns:w16se="http://schemas.microsoft.com/office/word/2015/wordml/symex" mc:Ignorable="w14 w15 w16se w16cid w16 w16cex w16sdtdh w16sdtfl w16du">
   <w:docDefaults>
     <w:rPrDefault>
       <w:rPr>
@@ -13727,7 +14054,7 @@
     </w:rPrDefault>
     <w:pPrDefault/>
   </w:docDefaults>
-  <w:latentStyles w:defLockedState="0" w:defUIPriority="99" w:defSemiHidden="0" w:defUnhideWhenUsed="0" w:defQFormat="0" w:count="371">
+  <w:latentStyles w:defLockedState="0" w:defUIPriority="99" w:defSemiHidden="0" w:defUnhideWhenUsed="0" w:defQFormat="0" w:count="376">
     <w:lsdException w:name="Normal" w:uiPriority="0" w:qFormat="1"/>
     <w:lsdException w:name="heading 1" w:uiPriority="9" w:qFormat="1"/>
     <w:lsdException w:name="heading 2" w:semiHidden="1" w:uiPriority="9" w:unhideWhenUsed="1" w:qFormat="1"/>
@@ -14098,6 +14425,11 @@
     <w:lsdException w:name="List Table 5 Dark Accent 6" w:uiPriority="50"/>
     <w:lsdException w:name="List Table 6 Colorful Accent 6" w:uiPriority="51"/>
     <w:lsdException w:name="List Table 7 Colorful Accent 6" w:uiPriority="52"/>
+    <w:lsdException w:name="Mention" w:semiHidden="1" w:unhideWhenUsed="1"/>
+    <w:lsdException w:name="Smart Hyperlink" w:semiHidden="1" w:unhideWhenUsed="1"/>
+    <w:lsdException w:name="Hashtag" w:semiHidden="1" w:unhideWhenUsed="1"/>
+    <w:lsdException w:name="Unresolved Mention" w:semiHidden="1" w:unhideWhenUsed="1"/>
+    <w:lsdException w:name="Smart Link" w:semiHidden="1" w:unhideWhenUsed="1"/>
   </w:latentStyles>
   <w:style w:type="paragraph" w:default="1" w:styleId="a">
     <w:name w:val="Normal"/>

</xml_diff>